<commit_message>
Hazard Analysis & Risk Assessment completed
</commit_message>
<xml_diff>
--- a/01_SafetyPlan_LaneAssistance_Template.docx
+++ b/01_SafetyPlan_LaneAssistance_Template.docx
@@ -1735,13 +1735,114 @@
       </w:r>
     </w:p>
     <w:p/>
-    <w:p/>
+    <w:p>
+      <w:r>
+        <w:t>The Line Assistance System does not include the following functionalities:</w:t>
+      </w:r>
+    </w:p>
+    <w:p>
+      <w:pPr>
+        <w:numPr>
+          <w:ilvl w:val="0"/>
+          <w:numId w:val="15"/>
+        </w:numPr>
+        <w:pBdr>
+          <w:top w:val="nil"/>
+          <w:left w:val="nil"/>
+          <w:bottom w:val="nil"/>
+          <w:right w:val="nil"/>
+          <w:between w:val="nil"/>
+        </w:pBdr>
+        <w:contextualSpacing/>
+      </w:pPr>
+      <w:r>
+        <w:t>Adaptive Cruise Control</w:t>
+      </w:r>
+    </w:p>
+    <w:p>
+      <w:pPr>
+        <w:numPr>
+          <w:ilvl w:val="0"/>
+          <w:numId w:val="15"/>
+        </w:numPr>
+        <w:pBdr>
+          <w:top w:val="nil"/>
+          <w:left w:val="nil"/>
+          <w:bottom w:val="nil"/>
+          <w:right w:val="nil"/>
+          <w:between w:val="nil"/>
+        </w:pBdr>
+        <w:contextualSpacing/>
+      </w:pPr>
+      <w:r>
+        <w:t>Automatic Parking</w:t>
+      </w:r>
+    </w:p>
+    <w:p>
+      <w:pPr>
+        <w:numPr>
+          <w:ilvl w:val="0"/>
+          <w:numId w:val="15"/>
+        </w:numPr>
+        <w:pBdr>
+          <w:top w:val="nil"/>
+          <w:left w:val="nil"/>
+          <w:bottom w:val="nil"/>
+          <w:right w:val="nil"/>
+          <w:between w:val="nil"/>
+        </w:pBdr>
+        <w:contextualSpacing/>
+      </w:pPr>
+      <w:r>
+        <w:t>Blind Spot Monitoring</w:t>
+      </w:r>
+    </w:p>
+    <w:p>
+      <w:pPr>
+        <w:numPr>
+          <w:ilvl w:val="0"/>
+          <w:numId w:val="15"/>
+        </w:numPr>
+        <w:pBdr>
+          <w:top w:val="nil"/>
+          <w:left w:val="nil"/>
+          <w:bottom w:val="nil"/>
+          <w:right w:val="nil"/>
+          <w:between w:val="nil"/>
+        </w:pBdr>
+        <w:contextualSpacing/>
+      </w:pPr>
+      <w:r>
+        <w:t>Tire Pressure Monitoring</w:t>
+      </w:r>
+    </w:p>
+    <w:p>
+      <w:pPr>
+        <w:numPr>
+          <w:ilvl w:val="0"/>
+          <w:numId w:val="15"/>
+        </w:numPr>
+        <w:pBdr>
+          <w:top w:val="nil"/>
+          <w:left w:val="nil"/>
+          <w:bottom w:val="nil"/>
+          <w:right w:val="nil"/>
+          <w:between w:val="nil"/>
+        </w:pBdr>
+        <w:contextualSpacing/>
+      </w:pPr>
+      <w:r>
+        <w:t>Pedestrian Protection</w:t>
+      </w:r>
+    </w:p>
     <w:p>
       <w:pPr>
         <w:pStyle w:val="Heading1"/>
       </w:pPr>
       <w:bookmarkStart w:id="14" w:name="_km1cu1hyl182" w:colFirst="0" w:colLast="0"/>
+      <w:bookmarkStart w:id="15" w:name="_GoBack"/>
       <w:bookmarkEnd w:id="14"/>
+      <w:bookmarkEnd w:id="15"/>
       <w:r>
         <w:t>Goals and Measures</w:t>
       </w:r>
@@ -1750,8 +1851,8 @@
       <w:pPr>
         <w:pStyle w:val="Heading2"/>
       </w:pPr>
-      <w:bookmarkStart w:id="15" w:name="_ww7fqc274i9y" w:colFirst="0" w:colLast="0"/>
-      <w:bookmarkEnd w:id="15"/>
+      <w:bookmarkStart w:id="16" w:name="_ww7fqc274i9y" w:colFirst="0" w:colLast="0"/>
+      <w:bookmarkEnd w:id="16"/>
       <w:r>
         <w:t>Goals</w:t>
       </w:r>
@@ -1764,8 +1865,8 @@
           <w:numId w:val="4"/>
         </w:numPr>
       </w:pPr>
-      <w:bookmarkStart w:id="16" w:name="_v2rbrzjrkt9b" w:colFirst="0" w:colLast="0"/>
-      <w:bookmarkEnd w:id="16"/>
+      <w:bookmarkStart w:id="17" w:name="_v2rbrzjrkt9b" w:colFirst="0" w:colLast="0"/>
+      <w:bookmarkEnd w:id="17"/>
       <w:r>
         <w:t>Identify risk and hazardous situations in the Line Assistance system components malfunction causing injuries to a person.</w:t>
       </w:r>
@@ -1918,6 +2019,7 @@
               <w:spacing w:line="240" w:lineRule="auto"/>
             </w:pPr>
             <w:r>
+              <w:lastRenderedPageBreak/>
               <w:t>Follow safety processes</w:t>
             </w:r>
           </w:p>
@@ -2054,7 +2156,6 @@
               <w:spacing w:line="240" w:lineRule="auto"/>
             </w:pPr>
             <w:r>
-              <w:lastRenderedPageBreak/>
               <w:t>Coordinate and document the planned safety activities</w:t>
             </w:r>
           </w:p>
@@ -2516,8 +2617,8 @@
       <w:pPr>
         <w:pStyle w:val="Heading1"/>
       </w:pPr>
-      <w:bookmarkStart w:id="17" w:name="_b23s6orj91gm" w:colFirst="0" w:colLast="0"/>
-      <w:bookmarkEnd w:id="17"/>
+      <w:bookmarkStart w:id="18" w:name="_b23s6orj91gm" w:colFirst="0" w:colLast="0"/>
+      <w:bookmarkEnd w:id="18"/>
       <w:r>
         <w:t>Safety Culture</w:t>
       </w:r>
@@ -2864,8 +2965,8 @@
       <w:pPr>
         <w:pStyle w:val="Heading1"/>
       </w:pPr>
-      <w:bookmarkStart w:id="18" w:name="_pqn9poe0nvtc" w:colFirst="0" w:colLast="0"/>
-      <w:bookmarkEnd w:id="18"/>
+      <w:bookmarkStart w:id="19" w:name="_pqn9poe0nvtc" w:colFirst="0" w:colLast="0"/>
+      <w:bookmarkEnd w:id="19"/>
     </w:p>
     <w:p>
       <w:pPr>
@@ -2876,8 +2977,8 @@
       </w:r>
     </w:p>
     <w:p>
-      <w:bookmarkStart w:id="19" w:name="_xlicd1ijavb7" w:colFirst="0" w:colLast="0"/>
-      <w:bookmarkEnd w:id="19"/>
+      <w:bookmarkStart w:id="20" w:name="_xlicd1ijavb7" w:colFirst="0" w:colLast="0"/>
+      <w:bookmarkEnd w:id="20"/>
       <w:r>
         <w:t>For the Lane A</w:t>
       </w:r>
@@ -3224,8 +3325,8 @@
       <w:pPr>
         <w:pStyle w:val="Heading1"/>
       </w:pPr>
-      <w:bookmarkStart w:id="20" w:name="_swj0emygbhrm" w:colFirst="0" w:colLast="0"/>
-      <w:bookmarkEnd w:id="20"/>
+      <w:bookmarkStart w:id="21" w:name="_swj0emygbhrm" w:colFirst="0" w:colLast="0"/>
+      <w:bookmarkEnd w:id="21"/>
       <w:r>
         <w:t>Development Interface Agreement</w:t>
       </w:r>
@@ -3549,8 +3650,8 @@
       <w:pPr>
         <w:pStyle w:val="Heading1"/>
       </w:pPr>
-      <w:bookmarkStart w:id="21" w:name="_lllavvxrxrdy" w:colFirst="0" w:colLast="0"/>
-      <w:bookmarkEnd w:id="21"/>
+      <w:bookmarkStart w:id="22" w:name="_lllavvxrxrdy" w:colFirst="0" w:colLast="0"/>
+      <w:bookmarkEnd w:id="22"/>
       <w:r>
         <w:t>C</w:t>
       </w:r>
@@ -3703,8 +3804,6 @@
         </w:rPr>
         <w:t>.</w:t>
       </w:r>
-      <w:bookmarkStart w:id="22" w:name="_GoBack"/>
-      <w:bookmarkEnd w:id="22"/>
     </w:p>
     <w:p>
       <w:pPr>
@@ -4942,6 +5041,119 @@
     </w:lvl>
   </w:abstractNum>
   <w:abstractNum w:abstractNumId="10" w15:restartNumberingAfterBreak="0">
+    <w:nsid w:val="605C7CA1"/>
+    <w:multiLevelType w:val="multilevel"/>
+    <w:tmpl w:val="F8BAB046"/>
+    <w:lvl w:ilvl="0">
+      <w:start w:val="1"/>
+      <w:numFmt w:val="bullet"/>
+      <w:lvlText w:val="-"/>
+      <w:lvlJc w:val="left"/>
+      <w:pPr>
+        <w:ind w:left="720" w:hanging="360"/>
+      </w:pPr>
+      <w:rPr>
+        <w:u w:val="none"/>
+      </w:rPr>
+    </w:lvl>
+    <w:lvl w:ilvl="1">
+      <w:start w:val="1"/>
+      <w:numFmt w:val="bullet"/>
+      <w:lvlText w:val="-"/>
+      <w:lvlJc w:val="left"/>
+      <w:pPr>
+        <w:ind w:left="1440" w:hanging="360"/>
+      </w:pPr>
+      <w:rPr>
+        <w:u w:val="none"/>
+      </w:rPr>
+    </w:lvl>
+    <w:lvl w:ilvl="2">
+      <w:start w:val="1"/>
+      <w:numFmt w:val="bullet"/>
+      <w:lvlText w:val="-"/>
+      <w:lvlJc w:val="left"/>
+      <w:pPr>
+        <w:ind w:left="2160" w:hanging="360"/>
+      </w:pPr>
+      <w:rPr>
+        <w:u w:val="none"/>
+      </w:rPr>
+    </w:lvl>
+    <w:lvl w:ilvl="3">
+      <w:start w:val="1"/>
+      <w:numFmt w:val="bullet"/>
+      <w:lvlText w:val="-"/>
+      <w:lvlJc w:val="left"/>
+      <w:pPr>
+        <w:ind w:left="2880" w:hanging="360"/>
+      </w:pPr>
+      <w:rPr>
+        <w:u w:val="none"/>
+      </w:rPr>
+    </w:lvl>
+    <w:lvl w:ilvl="4">
+      <w:start w:val="1"/>
+      <w:numFmt w:val="bullet"/>
+      <w:lvlText w:val="-"/>
+      <w:lvlJc w:val="left"/>
+      <w:pPr>
+        <w:ind w:left="3600" w:hanging="360"/>
+      </w:pPr>
+      <w:rPr>
+        <w:u w:val="none"/>
+      </w:rPr>
+    </w:lvl>
+    <w:lvl w:ilvl="5">
+      <w:start w:val="1"/>
+      <w:numFmt w:val="bullet"/>
+      <w:lvlText w:val="-"/>
+      <w:lvlJc w:val="left"/>
+      <w:pPr>
+        <w:ind w:left="4320" w:hanging="360"/>
+      </w:pPr>
+      <w:rPr>
+        <w:u w:val="none"/>
+      </w:rPr>
+    </w:lvl>
+    <w:lvl w:ilvl="6">
+      <w:start w:val="1"/>
+      <w:numFmt w:val="bullet"/>
+      <w:lvlText w:val="-"/>
+      <w:lvlJc w:val="left"/>
+      <w:pPr>
+        <w:ind w:left="5040" w:hanging="360"/>
+      </w:pPr>
+      <w:rPr>
+        <w:u w:val="none"/>
+      </w:rPr>
+    </w:lvl>
+    <w:lvl w:ilvl="7">
+      <w:start w:val="1"/>
+      <w:numFmt w:val="bullet"/>
+      <w:lvlText w:val="-"/>
+      <w:lvlJc w:val="left"/>
+      <w:pPr>
+        <w:ind w:left="5760" w:hanging="360"/>
+      </w:pPr>
+      <w:rPr>
+        <w:u w:val="none"/>
+      </w:rPr>
+    </w:lvl>
+    <w:lvl w:ilvl="8">
+      <w:start w:val="1"/>
+      <w:numFmt w:val="bullet"/>
+      <w:lvlText w:val="-"/>
+      <w:lvlJc w:val="left"/>
+      <w:pPr>
+        <w:ind w:left="6480" w:hanging="360"/>
+      </w:pPr>
+      <w:rPr>
+        <w:u w:val="none"/>
+      </w:rPr>
+    </w:lvl>
+  </w:abstractNum>
+  <w:abstractNum w:abstractNumId="11" w15:restartNumberingAfterBreak="0">
     <w:nsid w:val="62AF1CDD"/>
     <w:multiLevelType w:val="multilevel"/>
     <w:tmpl w:val="11FA025E"/>
@@ -5090,7 +5302,7 @@
       </w:rPr>
     </w:lvl>
   </w:abstractNum>
-  <w:abstractNum w:abstractNumId="11" w15:restartNumberingAfterBreak="0">
+  <w:abstractNum w:abstractNumId="12" w15:restartNumberingAfterBreak="0">
     <w:nsid w:val="63B02BAB"/>
     <w:multiLevelType w:val="hybridMultilevel"/>
     <w:tmpl w:val="62165BF2"/>
@@ -5203,7 +5415,7 @@
       </w:rPr>
     </w:lvl>
   </w:abstractNum>
-  <w:abstractNum w:abstractNumId="12" w15:restartNumberingAfterBreak="0">
+  <w:abstractNum w:abstractNumId="13" w15:restartNumberingAfterBreak="0">
     <w:nsid w:val="64450188"/>
     <w:multiLevelType w:val="multilevel"/>
     <w:tmpl w:val="FD7887C6"/>
@@ -5316,7 +5528,7 @@
       </w:rPr>
     </w:lvl>
   </w:abstractNum>
-  <w:abstractNum w:abstractNumId="13" w15:restartNumberingAfterBreak="0">
+  <w:abstractNum w:abstractNumId="14" w15:restartNumberingAfterBreak="0">
     <w:nsid w:val="7F407B7D"/>
     <w:multiLevelType w:val="multilevel"/>
     <w:tmpl w:val="61743BC2"/>
@@ -5431,7 +5643,7 @@
     </w:lvl>
   </w:abstractNum>
   <w:num w:numId="1">
-    <w:abstractNumId w:val="12"/>
+    <w:abstractNumId w:val="13"/>
   </w:num>
   <w:num w:numId="2">
     <w:abstractNumId w:val="3"/>
@@ -5440,7 +5652,7 @@
     <w:abstractNumId w:val="9"/>
   </w:num>
   <w:num w:numId="4">
-    <w:abstractNumId w:val="11"/>
+    <w:abstractNumId w:val="12"/>
   </w:num>
   <w:num w:numId="5">
     <w:abstractNumId w:val="8"/>
@@ -5458,7 +5670,7 @@
     <w:lvlOverride w:ilvl="8"/>
   </w:num>
   <w:num w:numId="7">
-    <w:abstractNumId w:val="10"/>
+    <w:abstractNumId w:val="11"/>
   </w:num>
   <w:num w:numId="8">
     <w:abstractNumId w:val="2"/>
@@ -5476,10 +5688,13 @@
     <w:abstractNumId w:val="5"/>
   </w:num>
   <w:num w:numId="13">
-    <w:abstractNumId w:val="13"/>
+    <w:abstractNumId w:val="14"/>
   </w:num>
   <w:num w:numId="14">
     <w:abstractNumId w:val="1"/>
+  </w:num>
+  <w:num w:numId="15">
+    <w:abstractNumId w:val="10"/>
   </w:num>
 </w:numbering>
 </file>

</xml_diff>